<commit_message>
Update Raspberry PI Cheat Sheet printouts
</commit_message>
<xml_diff>
--- a/assets/Raspberry-PI-Cheat-Sheet.docx
+++ b/assets/Raspberry-PI-Cheat-Sheet.docx
@@ -148,21 +148,8 @@
                 <w:szCs w:val="24"/>
                 <w:lang w:eastAsia="en-AU"/>
               </w:rPr>
-              <w:t>cd</w:t>
-            </w:r>
-            <w:proofErr w:type="gramStart"/>
-            <w:r>
-              <w:rPr>
-                <w:rFonts w:eastAsia="Times New Roman" w:cstheme="minorHAnsi"/>
-                <w:color w:val="2C2C2C"/>
-                <w:spacing w:val="-5"/>
-                <w:sz w:val="24"/>
-                <w:szCs w:val="24"/>
-                <w:lang w:eastAsia="en-AU"/>
-              </w:rPr>
-              <w:t xml:space="preserve"> ..</w:t>
-            </w:r>
-            <w:proofErr w:type="gramEnd"/>
+              <w:t>cd ..</w:t>
+            </w:r>
           </w:p>
         </w:tc>
         <w:tc>
@@ -2399,7 +2386,6 @@
               <w:t xml:space="preserve"> </w:t>
             </w:r>
             <w:proofErr w:type="spellStart"/>
-            <w:proofErr w:type="gramStart"/>
             <w:r>
               <w:rPr>
                 <w:rFonts w:eastAsia="Times New Roman" w:cstheme="minorHAnsi"/>
@@ -2414,7 +2400,6 @@
               <w:t>pi:root</w:t>
             </w:r>
             <w:proofErr w:type="spellEnd"/>
-            <w:proofErr w:type="gramEnd"/>
             <w:r>
               <w:rPr>
                 <w:rFonts w:eastAsia="Times New Roman" w:cstheme="minorHAnsi"/>
@@ -3240,7 +3225,7 @@
         <w:t>egend</w:t>
       </w:r>
       <w:r>
-        <w:br/>
+        <w:t xml:space="preserve">: </w:t>
       </w:r>
       <w:r>
         <w:rPr>
@@ -3377,16 +3362,16 @@
         </w:rPr>
         <w:lastRenderedPageBreak/>
         <w:drawing>
-          <wp:anchor distT="0" distB="0" distL="114300" distR="114300" simplePos="0" relativeHeight="251672576" behindDoc="1" locked="0" layoutInCell="1" allowOverlap="1" wp14:anchorId="5A8C2125" wp14:editId="286D9F71">
+          <wp:anchor distT="0" distB="0" distL="114300" distR="114300" simplePos="0" relativeHeight="251672576" behindDoc="1" locked="0" layoutInCell="1" allowOverlap="1" wp14:anchorId="5A8C2125" wp14:editId="2B20F06A">
             <wp:simplePos x="0" y="0"/>
             <wp:positionH relativeFrom="rightMargin">
-              <wp:posOffset>-483177</wp:posOffset>
+              <wp:posOffset>-393277</wp:posOffset>
             </wp:positionH>
             <wp:positionV relativeFrom="paragraph">
-              <wp:posOffset>-643589</wp:posOffset>
+              <wp:posOffset>-423122</wp:posOffset>
             </wp:positionV>
-            <wp:extent cx="677430" cy="855701"/>
-            <wp:effectExtent l="0" t="0" r="8890" b="1905"/>
+            <wp:extent cx="568563" cy="718185"/>
+            <wp:effectExtent l="0" t="0" r="3175" b="5715"/>
             <wp:wrapNone/>
             <wp:docPr id="3" name="Graphic 3"/>
             <wp:cNvGraphicFramePr>
@@ -3417,7 +3402,7 @@
                   <pic:spPr>
                     <a:xfrm>
                       <a:off x="0" y="0"/>
-                      <a:ext cx="677430" cy="855701"/>
+                      <a:ext cx="570768" cy="720970"/>
                     </a:xfrm>
                     <a:prstGeom prst="rect">
                       <a:avLst/>
@@ -4045,31 +4030,7 @@
                 <w:szCs w:val="24"/>
                 <w:lang w:eastAsia="en-AU"/>
               </w:rPr>
-              <w:t xml:space="preserve">Set up the pin at [pin number] to be an input with internal </w:t>
-            </w:r>
-            <w:proofErr w:type="gramStart"/>
-            <w:r>
-              <w:rPr>
-                <w:rFonts w:ascii="Arial" w:eastAsia="Times New Roman" w:hAnsi="Arial" w:cs="Arial"/>
-                <w:color w:val="808080" w:themeColor="background1" w:themeShade="80"/>
-                <w:spacing w:val="-5"/>
-                <w:sz w:val="24"/>
-                <w:szCs w:val="24"/>
-                <w:lang w:eastAsia="en-AU"/>
-              </w:rPr>
-              <w:t>pull down</w:t>
-            </w:r>
-            <w:proofErr w:type="gramEnd"/>
-            <w:r>
-              <w:rPr>
-                <w:rFonts w:ascii="Arial" w:eastAsia="Times New Roman" w:hAnsi="Arial" w:cs="Arial"/>
-                <w:color w:val="808080" w:themeColor="background1" w:themeShade="80"/>
-                <w:spacing w:val="-5"/>
-                <w:sz w:val="24"/>
-                <w:szCs w:val="24"/>
-                <w:lang w:eastAsia="en-AU"/>
-              </w:rPr>
-              <w:t xml:space="preserve"> resistance</w:t>
+              <w:t>Set up the pin at [pin number] to be an input with internal pull down resistance</w:t>
             </w:r>
           </w:p>
         </w:tc>
@@ -5280,6 +5241,56 @@
       </w:tr>
     </w:tbl>
     <w:p>
+      <w:r>
+        <w:rPr>
+          <w:b/>
+          <w:bCs/>
+        </w:rPr>
+        <w:t>L</w:t>
+      </w:r>
+      <w:r>
+        <w:rPr>
+          <w:b/>
+          <w:bCs/>
+        </w:rPr>
+        <w:t>egend</w:t>
+      </w:r>
+      <w:r>
+        <w:t xml:space="preserve">: </w:t>
+      </w:r>
+      <w:r>
+        <w:rPr>
+          <w:color w:val="A01542" w:themeColor="accent4" w:themeShade="BF"/>
+        </w:rPr>
+        <w:t>[</w:t>
+      </w:r>
+      <w:r>
+        <w:rPr>
+          <w:color w:val="A01542" w:themeColor="accent4" w:themeShade="BF"/>
+        </w:rPr>
+        <w:t>pin number</w:t>
+      </w:r>
+      <w:r>
+        <w:rPr>
+          <w:color w:val="A01542" w:themeColor="accent4" w:themeShade="BF"/>
+        </w:rPr>
+        <w:t>]</w:t>
+      </w:r>
+      <w:r>
+        <w:rPr>
+          <w:color w:val="F15A22" w:themeColor="accent2"/>
+        </w:rPr>
+        <w:t xml:space="preserve"> </w:t>
+      </w:r>
+      <w:r>
+        <w:t>–</w:t>
+      </w:r>
+      <w:r>
+        <w:t xml:space="preserve"> replace with a number and no </w:t>
+      </w:r>
+      <w:r>
+        <w:t>brackets</w:t>
+      </w:r>
       <w:r>
         <w:rPr>
           <w:noProof/>
@@ -6115,7 +6126,7 @@
     </w:p>
     <w:sectPr>
       <w:pgSz w:w="11906" w:h="16838" w:code="9"/>
-      <w:pgMar w:top="1440" w:right="1440" w:bottom="1440" w:left="1440" w:header="562" w:footer="562" w:gutter="0"/>
+      <w:pgMar w:top="993" w:right="1440" w:bottom="1440" w:left="1440" w:header="562" w:footer="562" w:gutter="0"/>
       <w:cols w:space="708"/>
       <w:titlePg/>
       <w:docGrid w:linePitch="360"/>

</xml_diff>